<commit_message>
latest update to how to
</commit_message>
<xml_diff>
--- a/assets/howToVsCodeGit.docx
+++ b/assets/howToVsCodeGit.docx
@@ -58,18 +58,15 @@
     </w:p>
     <w:p>
       <w:pPr>
-        <w:pStyle w:val="ListParagraph"/>
-        <w:numPr>
-          <w:ilvl w:val="0"/>
-          <w:numId w:val="2"/>
-        </w:numPr>
-        <w:rPr>
-          <w:b/>
-          <w:bCs/>
-          <w:sz w:val="24"/>
-          <w:szCs w:val="24"/>
-        </w:rPr>
-      </w:pPr>
+        <w:rPr>
+          <w:b/>
+          <w:bCs/>
+          <w:sz w:val="24"/>
+          <w:szCs w:val="24"/>
+        </w:rPr>
+      </w:pPr>
+      <w:bookmarkStart w:id="0" w:name="_GoBack"/>
+      <w:bookmarkEnd w:id="0"/>
       <w:r>
         <w:rPr>
           <w:b/>
@@ -367,25 +364,14 @@
           <w:szCs w:val="24"/>
         </w:rPr>
       </w:pPr>
-      <w:proofErr w:type="gramStart"/>
-      <w:r>
-        <w:rPr>
-          <w:b/>
-          <w:bCs/>
-          <w:sz w:val="24"/>
-          <w:szCs w:val="24"/>
-        </w:rPr>
-        <w:t>Yes</w:t>
-      </w:r>
-      <w:proofErr w:type="gramEnd"/>
-      <w:r>
-        <w:rPr>
-          <w:b/>
-          <w:bCs/>
-          <w:sz w:val="24"/>
-          <w:szCs w:val="24"/>
-        </w:rPr>
-        <w:t xml:space="preserve"> you have managed to open </w:t>
+      <w:r>
+        <w:rPr>
+          <w:b/>
+          <w:bCs/>
+          <w:sz w:val="24"/>
+          <w:szCs w:val="24"/>
+        </w:rPr>
+        <w:t xml:space="preserve">Yes you have managed to open </w:t>
       </w:r>
       <w:proofErr w:type="spellStart"/>
       <w:r>
@@ -507,27 +493,7 @@
           <w:sz w:val="24"/>
           <w:szCs w:val="24"/>
         </w:rPr>
-        <w:t xml:space="preserve">Download the </w:t>
-      </w:r>
-      <w:proofErr w:type="gramStart"/>
-      <w:r>
-        <w:rPr>
-          <w:b/>
-          <w:bCs/>
-          <w:sz w:val="24"/>
-          <w:szCs w:val="24"/>
-        </w:rPr>
-        <w:t>64 bit</w:t>
-      </w:r>
-      <w:proofErr w:type="gramEnd"/>
-      <w:r>
-        <w:rPr>
-          <w:b/>
-          <w:bCs/>
-          <w:sz w:val="24"/>
-          <w:szCs w:val="24"/>
-        </w:rPr>
-        <w:t xml:space="preserve"> version of Git Windows</w:t>
+        <w:t>Download the 64 bit version of Git Windows</w:t>
       </w:r>
     </w:p>
     <w:p>
@@ -979,8 +945,6 @@
         </w:rPr>
         <w:t>You NOW have your own branch on git</w:t>
       </w:r>
-      <w:bookmarkStart w:id="0" w:name="_GoBack"/>
-      <w:bookmarkEnd w:id="0"/>
     </w:p>
     <w:sectPr>
       <w:pgSz w:w="12240" w:h="15840"/>

</xml_diff>